<commit_message>
updated tut question and tut code. also uploaded wrong version of object loader before
</commit_message>
<xml_diff>
--- a/TutorialWorkshop Questions/Tutorial Questions.docx
+++ b/TutorialWorkshop Questions/Tutorial Questions.docx
@@ -1,6 +1,6 @@
 
 <file path=word/document.xml><?xml version="1.0" encoding="utf-8"?>
-<w:document xmlns:wpc="http://schemas.microsoft.com/office/word/2010/wordprocessingCanvas" xmlns:mc="http://schemas.openxmlformats.org/markup-compatibility/2006" xmlns:o="urn:schemas-microsoft-com:office:office" xmlns:r="http://schemas.openxmlformats.org/officeDocument/2006/relationships" xmlns:m="http://schemas.openxmlformats.org/officeDocument/2006/math" xmlns:v="urn:schemas-microsoft-com:vml" xmlns:wp14="http://schemas.microsoft.com/office/word/2010/wordprocessingDrawing" xmlns:wp="http://schemas.openxmlformats.org/drawingml/2006/wordprocessingDrawing" xmlns:w10="urn:schemas-microsoft-com:office:word" xmlns:w="http://schemas.openxmlformats.org/wordprocessingml/2006/main" xmlns:w14="http://schemas.microsoft.com/office/word/2010/wordml" xmlns:w15="http://schemas.microsoft.com/office/word/2012/wordml" xmlns:wpg="http://schemas.microsoft.com/office/word/2010/wordprocessingGroup" xmlns:wpi="http://schemas.microsoft.com/office/word/2010/wordprocessingInk" xmlns:wne="http://schemas.microsoft.com/office/word/2006/wordml" xmlns:wps="http://schemas.microsoft.com/office/word/2010/wordprocessingShape" mc:Ignorable="w14 w15 wp14">
+<w:document xmlns:wpc="http://schemas.microsoft.com/office/word/2010/wordprocessingCanvas" xmlns:cx="http://schemas.microsoft.com/office/drawing/2014/chartex" xmlns:cx1="http://schemas.microsoft.com/office/drawing/2015/9/8/chartex" xmlns:cx2="http://schemas.microsoft.com/office/drawing/2015/10/21/chartex" xmlns:mc="http://schemas.openxmlformats.org/markup-compatibility/2006" xmlns:o="urn:schemas-microsoft-com:office:office" xmlns:r="http://schemas.openxmlformats.org/officeDocument/2006/relationships" xmlns:m="http://schemas.openxmlformats.org/officeDocument/2006/math" xmlns:v="urn:schemas-microsoft-com:vml" xmlns:wp14="http://schemas.microsoft.com/office/word/2010/wordprocessingDrawing" xmlns:wp="http://schemas.openxmlformats.org/drawingml/2006/wordprocessingDrawing" xmlns:w10="urn:schemas-microsoft-com:office:word" xmlns:w="http://schemas.openxmlformats.org/wordprocessingml/2006/main" xmlns:w14="http://schemas.microsoft.com/office/word/2010/wordml" xmlns:w15="http://schemas.microsoft.com/office/word/2012/wordml" xmlns:w16se="http://schemas.microsoft.com/office/word/2015/wordml/symex" xmlns:wpg="http://schemas.microsoft.com/office/word/2010/wordprocessingGroup" xmlns:wpi="http://schemas.microsoft.com/office/word/2010/wordprocessingInk" xmlns:wne="http://schemas.microsoft.com/office/word/2006/wordml" xmlns:wps="http://schemas.microsoft.com/office/word/2010/wordprocessingShape" mc:Ignorable="w14 w15 w16se wp14">
   <w:body>
     <w:p>
       <w:pPr>
@@ -17,6 +17,7 @@
       <w:r>
         <w:rPr>
           <w:noProof/>
+          <w:lang w:eastAsia="en-AU"/>
         </w:rPr>
         <w:drawing>
           <wp:inline distT="0" distB="0" distL="0" distR="0" wp14:anchorId="1ED0E8D7" wp14:editId="2E704117">
@@ -34,7 +35,7 @@
                     <pic:cNvPicPr/>
                   </pic:nvPicPr>
                   <pic:blipFill>
-                    <a:blip r:embed="rId4"/>
+                    <a:blip r:embed="rId5"/>
                     <a:stretch>
                       <a:fillRect/>
                     </a:stretch>
@@ -192,13 +193,8 @@
         <w:pStyle w:val="NoSpacing"/>
         <w:ind w:firstLine="720"/>
       </w:pPr>
-      <w:proofErr w:type="spellStart"/>
-      <w:r>
-        <w:t>i</w:t>
-      </w:r>
-      <w:proofErr w:type="spellEnd"/>
-      <w:r>
-        <w:t>. What is the resolution and refresh rate of your screen/display?</w:t>
+      <w:r>
+        <w:t>i. What is the resolution and refresh rate of your screen/display?</w:t>
       </w:r>
     </w:p>
     <w:p>
@@ -215,31 +211,15 @@
         <w:ind w:firstLine="720"/>
       </w:pPr>
       <w:r>
-        <w:t xml:space="preserve">ii. Which browsers support </w:t>
-      </w:r>
-      <w:proofErr w:type="spellStart"/>
-      <w:r>
-        <w:t>WebGL</w:t>
-      </w:r>
-      <w:proofErr w:type="spellEnd"/>
-      <w:r>
-        <w:t>? List four of the major ones.</w:t>
-      </w:r>
-    </w:p>
-    <w:p>
-      <w:pPr>
-        <w:pStyle w:val="Answers"/>
-      </w:pPr>
-      <w:r>
-        <w:t xml:space="preserve">Chrome, safari, </w:t>
-      </w:r>
-      <w:proofErr w:type="spellStart"/>
-      <w:r>
-        <w:t>firefox</w:t>
-      </w:r>
-      <w:proofErr w:type="spellEnd"/>
-      <w:r>
-        <w:t>, Microsoft edge</w:t>
+        <w:t>ii. Which browsers support WebGL? List four of the major ones.</w:t>
+      </w:r>
+    </w:p>
+    <w:p>
+      <w:pPr>
+        <w:pStyle w:val="Answers"/>
+      </w:pPr>
+      <w:r>
+        <w:t>Chrome, safari, firefox, Microsoft edge</w:t>
       </w:r>
     </w:p>
     <w:p>
@@ -265,33 +245,15 @@
         <w:ind w:left="720"/>
       </w:pPr>
       <w:r>
-        <w:t xml:space="preserve">iv. Are GLSL </w:t>
-      </w:r>
-      <w:proofErr w:type="spellStart"/>
-      <w:proofErr w:type="gramStart"/>
-      <w:r>
-        <w:t>shaders</w:t>
-      </w:r>
-      <w:proofErr w:type="spellEnd"/>
-      <w:proofErr w:type="gramEnd"/>
-      <w:r>
-        <w:t xml:space="preserve"> stand-alone applications? That is, can they execute on their own like a stand-alone C application?</w:t>
-      </w:r>
-    </w:p>
-    <w:p>
-      <w:pPr>
-        <w:pStyle w:val="Answers"/>
-      </w:pPr>
-      <w:r>
-        <w:t xml:space="preserve">GLSL </w:t>
-      </w:r>
-      <w:proofErr w:type="spellStart"/>
-      <w:r>
-        <w:t>shaders</w:t>
-      </w:r>
-      <w:proofErr w:type="spellEnd"/>
-      <w:r>
-        <w:t xml:space="preserve"> not designed to be run as a standalone application</w:t>
+        <w:t>iv. Are GLSL shaders stand-alone applications? That is, can they execute on their own like a stand-alone C application?</w:t>
+      </w:r>
+    </w:p>
+    <w:p>
+      <w:pPr>
+        <w:pStyle w:val="Answers"/>
+      </w:pPr>
+      <w:r>
+        <w:t>GLSL shaders not designed to be run as a standalone application</w:t>
       </w:r>
     </w:p>
     <w:p>
@@ -308,29 +270,9 @@
         <w:pStyle w:val="Answers"/>
         <w:ind w:left="720" w:firstLine="0"/>
       </w:pPr>
-      <w:proofErr w:type="spellStart"/>
-      <w:proofErr w:type="gramStart"/>
-      <w:r>
-        <w:t>webgl</w:t>
-      </w:r>
-      <w:proofErr w:type="spellEnd"/>
-      <w:proofErr w:type="gramEnd"/>
-      <w:r>
-        <w:t xml:space="preserve"> provides functions to compile </w:t>
-      </w:r>
-      <w:proofErr w:type="spellStart"/>
-      <w:r>
-        <w:t>shaders</w:t>
-      </w:r>
-      <w:proofErr w:type="spellEnd"/>
-      <w:r>
-        <w:t xml:space="preserve">, we use specific libraries from the textbook to compile/link our </w:t>
-      </w:r>
-      <w:proofErr w:type="spellStart"/>
-      <w:r>
-        <w:t>shaders</w:t>
-      </w:r>
-      <w:proofErr w:type="spellEnd"/>
+      <w:r>
+        <w:t>webgl provides functions to compile shaders, we use specific libraries from the textbook to compile/link our shaders</w:t>
+      </w:r>
     </w:p>
     <w:p>
       <w:pPr>
@@ -345,24 +287,11 @@
       <w:pPr>
         <w:pStyle w:val="Answers"/>
       </w:pPr>
-      <w:proofErr w:type="gramStart"/>
       <w:r>
         <w:t>stati</w:t>
       </w:r>
       <w:r>
-        <w:t>c</w:t>
-      </w:r>
-      <w:proofErr w:type="gramEnd"/>
-      <w:r>
-        <w:t xml:space="preserve"> </w:t>
-      </w:r>
-      <w:proofErr w:type="spellStart"/>
-      <w:r>
-        <w:t>javascript</w:t>
-      </w:r>
-      <w:proofErr w:type="spellEnd"/>
-      <w:r>
-        <w:t xml:space="preserve"> runs on page load, but specific functions can be called with events</w:t>
+        <w:t>c javascript runs on page load, but specific functions can be called with events</w:t>
       </w:r>
     </w:p>
     <w:p>
@@ -383,23 +312,8 @@
       <w:pPr>
         <w:pStyle w:val="NoSpacing"/>
       </w:pPr>
-      <w:proofErr w:type="spellStart"/>
-      <w:proofErr w:type="gramStart"/>
-      <w:r>
-        <w:t>colors</w:t>
-      </w:r>
-      <w:proofErr w:type="spellEnd"/>
-      <w:proofErr w:type="gramEnd"/>
-      <w:r>
-        <w:t>, respectively. How many bits does a full-</w:t>
-      </w:r>
-      <w:proofErr w:type="spellStart"/>
-      <w:r>
-        <w:t>color</w:t>
-      </w:r>
-      <w:proofErr w:type="spellEnd"/>
-      <w:r>
-        <w:t xml:space="preserve"> system allow?</w:t>
+      <w:r>
+        <w:t>colors, respectively. How many bits does a full-color system allow?</w:t>
       </w:r>
     </w:p>
     <w:p>
@@ -419,23 +333,7 @@
         <w:pStyle w:val="NoSpacing"/>
       </w:pPr>
       <w:r>
-        <w:t>1.2 In computer graphics, objects such as spheres are usually approximated by simpler objects constructed from flat polygons (</w:t>
-      </w:r>
-      <w:proofErr w:type="spellStart"/>
-      <w:r>
-        <w:t>polyhedra</w:t>
-      </w:r>
-      <w:proofErr w:type="spellEnd"/>
-      <w:r>
-        <w:t xml:space="preserve">). Using lines of longitude and latitude, define a set of simple polygons that approximate a sphere </w:t>
-      </w:r>
-      <w:proofErr w:type="spellStart"/>
-      <w:r>
-        <w:t>centered</w:t>
-      </w:r>
-      <w:proofErr w:type="spellEnd"/>
-      <w:r>
-        <w:t xml:space="preserve"> at the origin. Can you use only quadrilaterals or only triangles?</w:t>
+        <w:t>1.2 In computer graphics, objects such as spheres are usually approximated by simpler objects constructed from flat polygons (polyhedra). Using lines of longitude and latitude, define a set of simple polygons that approximate a sphere centered at the origin. Can you use only quadrilaterals or only triangles?</w:t>
       </w:r>
     </w:p>
     <w:p>
@@ -495,14 +393,7 @@
       </w:pPr>
       <w:r>
         <w:tab/>
-      </w:r>
-      <w:proofErr w:type="gramStart"/>
-      <w:r>
-        <w:t>x2</w:t>
-      </w:r>
-      <w:proofErr w:type="gramEnd"/>
-      <w:r>
-        <w:t xml:space="preserve"> y2 = the centre of the circle</w:t>
+        <w:t>x2 y2 = the centre of the circle</w:t>
       </w:r>
     </w:p>
     <w:p>
@@ -762,106 +653,31 @@
       </w:pPr>
       <w:r>
         <w:lastRenderedPageBreak/>
-        <w:t>2.9 We saw that a fundamental operation in graphics systems is to map a point (x, y) that lies within a clipping rectangle to a point (</w:t>
-      </w:r>
-      <w:proofErr w:type="spellStart"/>
-      <w:r>
-        <w:t>xs</w:t>
-      </w:r>
-      <w:proofErr w:type="spellEnd"/>
-      <w:r>
-        <w:t xml:space="preserve">, </w:t>
-      </w:r>
-      <w:proofErr w:type="spellStart"/>
-      <w:r>
-        <w:t>ys</w:t>
-      </w:r>
-      <w:proofErr w:type="spellEnd"/>
-      <w:r>
-        <w:t xml:space="preserve">) that lies in the viewport of a window on the screen. Assume that the two rectangles are defined by the viewport specified by </w:t>
-      </w:r>
-      <w:proofErr w:type="spellStart"/>
-      <w:proofErr w:type="gramStart"/>
-      <w:r>
-        <w:t>glViewport</w:t>
-      </w:r>
-      <w:proofErr w:type="spellEnd"/>
-      <w:r>
-        <w:t>(</w:t>
-      </w:r>
-      <w:proofErr w:type="gramEnd"/>
-      <w:r>
-        <w:t>u, v, w, h); and a viewing rectangle specified by</w:t>
-      </w:r>
-    </w:p>
-    <w:p>
-      <w:pPr>
-        <w:pStyle w:val="NoSpacing"/>
-      </w:pPr>
-      <w:proofErr w:type="spellStart"/>
-      <w:proofErr w:type="gramStart"/>
-      <w:r>
-        <w:t>xmin</w:t>
-      </w:r>
-      <w:proofErr w:type="spellEnd"/>
-      <w:proofErr w:type="gramEnd"/>
-      <w:r>
-        <w:t xml:space="preserve"> ≤ x ≤ </w:t>
-      </w:r>
-      <w:proofErr w:type="spellStart"/>
-      <w:r>
-        <w:t>xmax</w:t>
-      </w:r>
-      <w:proofErr w:type="spellEnd"/>
-      <w:r>
-        <w:t>,</w:t>
-      </w:r>
-    </w:p>
-    <w:p>
-      <w:pPr>
-        <w:pStyle w:val="NoSpacing"/>
-      </w:pPr>
-      <w:proofErr w:type="spellStart"/>
-      <w:proofErr w:type="gramStart"/>
-      <w:r>
-        <w:t>ymin</w:t>
-      </w:r>
-      <w:proofErr w:type="spellEnd"/>
-      <w:proofErr w:type="gramEnd"/>
-      <w:r>
-        <w:t xml:space="preserve"> ≤ y ≤ </w:t>
-      </w:r>
-      <w:proofErr w:type="spellStart"/>
-      <w:r>
-        <w:t>ymax</w:t>
-      </w:r>
-      <w:proofErr w:type="spellEnd"/>
-      <w:r>
-        <w:t>.</w:t>
-      </w:r>
-    </w:p>
-    <w:p>
-      <w:pPr>
-        <w:pStyle w:val="NoSpacing"/>
-      </w:pPr>
-      <w:r>
-        <w:t>Find the mathematical equations that map (x, y) into (</w:t>
-      </w:r>
-      <w:proofErr w:type="spellStart"/>
-      <w:r>
-        <w:t>xs</w:t>
-      </w:r>
-      <w:proofErr w:type="spellEnd"/>
-      <w:r>
-        <w:t xml:space="preserve">, </w:t>
-      </w:r>
-      <w:proofErr w:type="spellStart"/>
-      <w:r>
-        <w:t>ys</w:t>
-      </w:r>
-      <w:proofErr w:type="spellEnd"/>
-      <w:r>
-        <w:t>).</w:t>
+        <w:t>2.9 We saw that a fundamental operation in graphics systems is to map a point (x, y) that lies within a clipping rectangle to a point (xs, ys) that lies in the viewport of a window on the screen. Assume that the two rectangles are defined by the viewport specified by glViewport(u, v, w, h); and a viewing rectangle specified by</w:t>
+      </w:r>
+    </w:p>
+    <w:p>
+      <w:pPr>
+        <w:pStyle w:val="NoSpacing"/>
+      </w:pPr>
+      <w:r>
+        <w:t>xmin ≤ x ≤ xmax,</w:t>
+      </w:r>
+    </w:p>
+    <w:p>
+      <w:pPr>
+        <w:pStyle w:val="NoSpacing"/>
+      </w:pPr>
+      <w:r>
+        <w:t>ymin ≤ y ≤ ymax.</w:t>
+      </w:r>
+    </w:p>
+    <w:p>
+      <w:pPr>
+        <w:pStyle w:val="NoSpacing"/>
+      </w:pPr>
+      <w:r>
+        <w:t>Find the mathematical equations that map (x, y) into (xs, ys).</w:t>
       </w:r>
     </w:p>
     <w:p>
@@ -1391,15 +1207,7 @@
         <w:pStyle w:val="Answers"/>
       </w:pPr>
       <w:r>
-        <w:t xml:space="preserve">No, </w:t>
-      </w:r>
-      <w:proofErr w:type="spellStart"/>
-      <w:r>
-        <w:t>javascript</w:t>
-      </w:r>
-      <w:proofErr w:type="spellEnd"/>
-      <w:r>
-        <w:t xml:space="preserve"> is interpreted </w:t>
+        <w:t xml:space="preserve">No, javascript is interpreted </w:t>
       </w:r>
     </w:p>
     <w:p>
@@ -1427,52 +1235,23 @@
         <w:pStyle w:val="NoSpacing"/>
       </w:pPr>
       <w:r>
-        <w:t xml:space="preserve">c. Variable scoping: What are global variables? How are they declared? What are the problems with using </w:t>
-      </w:r>
-      <w:proofErr w:type="spellStart"/>
-      <w:r>
-        <w:t>globals</w:t>
-      </w:r>
-      <w:proofErr w:type="spellEnd"/>
-      <w:r>
-        <w:t>?</w:t>
-      </w:r>
-    </w:p>
-    <w:p>
-      <w:pPr>
-        <w:pStyle w:val="Answers"/>
-      </w:pPr>
-      <w:r>
-        <w:t xml:space="preserve">Global variables are variables that can be accessed at all points in the program. The problem with this is that they can be access across everything. Global variables in </w:t>
-      </w:r>
-      <w:proofErr w:type="spellStart"/>
-      <w:r>
-        <w:t>javascript</w:t>
-      </w:r>
-      <w:proofErr w:type="spellEnd"/>
-      <w:r>
-        <w:t xml:space="preserve"> are global across all </w:t>
-      </w:r>
-      <w:proofErr w:type="spellStart"/>
-      <w:r>
-        <w:t>javascript</w:t>
-      </w:r>
-      <w:proofErr w:type="spellEnd"/>
-      <w:r>
-        <w:t xml:space="preserve"> programs not just the project the user is currently working on.</w:t>
-      </w:r>
-    </w:p>
-    <w:p>
-      <w:pPr>
-        <w:pStyle w:val="NoSpacing"/>
-      </w:pPr>
-      <w:proofErr w:type="gramStart"/>
-      <w:r>
-        <w:t>d. How are errors gracefully</w:t>
-      </w:r>
-      <w:proofErr w:type="gramEnd"/>
-      <w:r>
-        <w:t xml:space="preserve"> handled in JavaScript?</w:t>
+        <w:t>c. Variable scoping: What are global variables? How are they declared? What are the problems with using globals?</w:t>
+      </w:r>
+    </w:p>
+    <w:p>
+      <w:pPr>
+        <w:pStyle w:val="Answers"/>
+      </w:pPr>
+      <w:r>
+        <w:t>Global variables are variables that can be accessed at all points in the program. The problem with this is that they can be access across everything. Global variables in javascript are global across all javascript programs not just the project the user is currently working on.</w:t>
+      </w:r>
+    </w:p>
+    <w:p>
+      <w:pPr>
+        <w:pStyle w:val="NoSpacing"/>
+      </w:pPr>
+      <w:r>
+        <w:t>d. How are errors gracefully handled in JavaScript?</w:t>
       </w:r>
     </w:p>
     <w:p>
@@ -1482,28 +1261,7 @@
       </w:pPr>
       <w:r>
         <w:tab/>
-        <w:t xml:space="preserve">You can use </w:t>
-      </w:r>
-      <w:proofErr w:type="spellStart"/>
-      <w:r>
-        <w:t>try</w:t>
-      </w:r>
-      <w:proofErr w:type="gramStart"/>
-      <w:r>
-        <w:t>..catch</w:t>
-      </w:r>
-      <w:proofErr w:type="spellEnd"/>
-      <w:proofErr w:type="gramEnd"/>
-      <w:r>
-        <w:t xml:space="preserve"> statements in </w:t>
-      </w:r>
-      <w:proofErr w:type="spellStart"/>
-      <w:r>
-        <w:t>javascript</w:t>
-      </w:r>
-      <w:proofErr w:type="spellEnd"/>
-      <w:r>
-        <w:t>, or throw an exception to catch an error</w:t>
+        <w:t>You can use try..catch statements in javascript, or throw an exception to catch an error</w:t>
       </w:r>
     </w:p>
     <w:p>
@@ -1527,28 +1285,15 @@
         <w:pStyle w:val="NoSpacing"/>
       </w:pPr>
       <w:r>
-        <w:t xml:space="preserve">f. What is the relationship between canvas and </w:t>
-      </w:r>
-      <w:proofErr w:type="spellStart"/>
-      <w:r>
-        <w:t>WebGL</w:t>
-      </w:r>
-      <w:proofErr w:type="spellEnd"/>
-      <w:r>
-        <w:t>?</w:t>
-      </w:r>
-    </w:p>
-    <w:p>
-      <w:pPr>
-        <w:pStyle w:val="Answers"/>
-      </w:pPr>
-      <w:proofErr w:type="spellStart"/>
-      <w:r>
-        <w:t>WebGL</w:t>
-      </w:r>
-      <w:proofErr w:type="spellEnd"/>
-      <w:r>
-        <w:t xml:space="preserve"> is a context to HTML canvas</w:t>
+        <w:t>f. What is the relationship between canvas and WebGL?</w:t>
+      </w:r>
+    </w:p>
+    <w:p>
+      <w:pPr>
+        <w:pStyle w:val="Answers"/>
+      </w:pPr>
+      <w:r>
+        <w:t>WebGL is a context to HTML canvas</w:t>
       </w:r>
     </w:p>
     <w:p>
@@ -1633,6 +1378,14 @@
     </w:p>
     <w:p>
       <w:pPr>
+        <w:pStyle w:val="Answers"/>
+      </w:pPr>
+      <w:r>
+        <w:t xml:space="preserve">Start by creating a new vector called A, that is equal to the cross product of and u and v. Then make another vector this time called B that is equal to the cross product of A and u. B is the orthogonal coordinate system </w:t>
+      </w:r>
+    </w:p>
+    <w:p>
+      <w:pPr>
         <w:pStyle w:val="NoSpacing"/>
       </w:pPr>
     </w:p>
@@ -1729,10 +1482,7 @@
         <w:pStyle w:val="Answers"/>
       </w:pPr>
       <w:r>
-        <w:t>T</w:t>
-      </w:r>
-      <w:r>
-        <w:t>ranslation:</w:t>
+        <w:t>Translation:</w:t>
       </w:r>
     </w:p>
     <w:p>
@@ -2600,6 +2350,14 @@
       <w:r>
         <w:lastRenderedPageBreak/>
         <w:t>4.9 In two dimensions, we can specify a line by the equation y = mx + h. Find an affine transformation to reflect two-dimensional points about this line.</w:t>
+      </w:r>
+    </w:p>
+    <w:p>
+      <w:pPr>
+        <w:pStyle w:val="Answers"/>
+      </w:pPr>
+      <w:r>
+        <w:t>An affine transformation to complete this would consist of a translation, rotation, scaling and inverse rotation and inverse translation</w:t>
       </w:r>
     </w:p>
     <w:p>
@@ -2711,112 +2469,616 @@
       <w:r>
         <w:t>5.0 Not all projections are planar geometric projections. Give an example of a projection in which the projection surface is not a plane.</w:t>
       </w:r>
+    </w:p>
+    <w:p>
+      <w:pPr>
+        <w:pStyle w:val="Answers"/>
+      </w:pPr>
+      <w:r>
+        <w:t>An example of this is the dot product of two vectors</w:t>
+      </w:r>
+    </w:p>
+    <w:p>
+      <w:pPr>
+        <w:pStyle w:val="NoSpacing"/>
+      </w:pPr>
+    </w:p>
+    <w:p>
+      <w:pPr>
+        <w:pStyle w:val="NoSpacing"/>
+      </w:pPr>
+      <w:r>
+        <w:t>5.17 Find the projection of a point onto the plane ax + by + cz + d = 0 from a light source located at infinity in the direction (dx, dy, dz).</w:t>
+      </w:r>
+    </w:p>
+    <w:p>
+      <w:pPr>
+        <w:pStyle w:val="Answers"/>
+      </w:pPr>
+      <w:r>
+        <w:t>To solve this we have the</w:t>
+      </w:r>
+      <w:r>
+        <w:t xml:space="preserve"> </w:t>
+      </w:r>
+      <w:r>
+        <w:t>point = (x,y,z)</w:t>
+      </w:r>
+      <w:r>
+        <w:t>, the</w:t>
+      </w:r>
+      <w:r>
+        <w:t xml:space="preserve"> Light source =(dx,dy,dz)</w:t>
+      </w:r>
+      <w:r>
+        <w:t xml:space="preserve"> and the projection </w:t>
+      </w:r>
+      <w:r>
+        <w:t>(x+</w:t>
+      </w:r>
+      <m:oMath>
+        <m:r>
+          <m:rPr>
+            <m:sty m:val="bi"/>
+          </m:rPr>
+          <w:rPr>
+            <w:rFonts w:ascii="Cambria Math" w:hAnsi="Cambria Math"/>
+          </w:rPr>
+          <m:t>α</m:t>
+        </m:r>
+      </m:oMath>
+      <w:r>
+        <w:t>dx, y+</w:t>
+      </w:r>
+      <m:oMath>
+        <m:r>
+          <m:rPr>
+            <m:sty m:val="bi"/>
+          </m:rPr>
+          <w:rPr>
+            <w:rFonts w:ascii="Cambria Math" w:hAnsi="Cambria Math"/>
+          </w:rPr>
+          <m:t>α</m:t>
+        </m:r>
+      </m:oMath>
+      <w:r>
+        <w:t>dy, z+</w:t>
+      </w:r>
+      <m:oMath>
+        <m:r>
+          <m:rPr>
+            <m:sty m:val="bi"/>
+          </m:rPr>
+          <w:rPr>
+            <w:rFonts w:ascii="Cambria Math" w:hAnsi="Cambria Math"/>
+          </w:rPr>
+          <m:t>α</m:t>
+        </m:r>
+      </m:oMath>
+      <w:r>
+        <w:t xml:space="preserve">dz)  </w:t>
+      </w:r>
+    </w:p>
+    <w:p>
+      <w:pPr>
+        <w:pStyle w:val="Answers"/>
+      </w:pPr>
+      <w:r>
+        <w:t xml:space="preserve">Now solve for </w:t>
+      </w:r>
+      <m:oMath>
+        <m:r>
+          <m:rPr>
+            <m:sty m:val="bi"/>
+          </m:rPr>
+          <w:rPr>
+            <w:rFonts w:ascii="Cambria Math" w:hAnsi="Cambria Math"/>
+          </w:rPr>
+          <m:t>α</m:t>
+        </m:r>
+      </m:oMath>
+      <w:r>
+        <w:t xml:space="preserve"> = </w:t>
+      </w:r>
+      <m:oMath>
+        <m:f>
+          <m:fPr>
+            <m:ctrlPr>
+              <w:rPr>
+                <w:rFonts w:ascii="Cambria Math" w:hAnsi="Cambria Math"/>
+                <w:i/>
+              </w:rPr>
+            </m:ctrlPr>
+          </m:fPr>
+          <m:num>
+            <m:r>
+              <m:rPr>
+                <m:sty m:val="bi"/>
+              </m:rPr>
+              <w:rPr>
+                <w:rFonts w:ascii="Cambria Math" w:hAnsi="Cambria Math"/>
+              </w:rPr>
+              <m:t>d-ax-by-cz</m:t>
+            </m:r>
+          </m:num>
+          <m:den>
+            <m:r>
+              <m:rPr>
+                <m:sty m:val="bi"/>
+              </m:rPr>
+              <w:rPr>
+                <w:rFonts w:ascii="Cambria Math" w:hAnsi="Cambria Math"/>
+              </w:rPr>
+              <m:t>adx+bdy+cdz</m:t>
+            </m:r>
+          </m:den>
+        </m:f>
+      </m:oMath>
+    </w:p>
+    <w:p>
+      <w:pPr>
+        <w:pStyle w:val="Answers"/>
+      </w:pPr>
+      <w:r>
+        <w:t>Giving the following matrix multiplication:</w:t>
+      </w:r>
+    </w:p>
+    <w:p>
+      <w:pPr>
+        <w:pStyle w:val="Answers"/>
+      </w:pPr>
+      <m:oMathPara>
+        <m:oMath>
+          <m:m>
+            <m:mPr>
+              <m:mcs>
+                <m:mc>
+                  <m:mcPr>
+                    <m:count m:val="4"/>
+                    <m:mcJc m:val="center"/>
+                  </m:mcPr>
+                </m:mc>
+              </m:mcs>
+              <m:ctrlPr>
+                <w:rPr>
+                  <w:rFonts w:ascii="Cambria Math" w:hAnsi="Cambria Math"/>
+                  <w:i/>
+                </w:rPr>
+              </m:ctrlPr>
+            </m:mPr>
+            <m:mr>
+              <m:e>
+                <m:r>
+                  <m:rPr>
+                    <m:sty m:val="bi"/>
+                  </m:rPr>
+                  <w:rPr>
+                    <w:rFonts w:ascii="Cambria Math" w:hAnsi="Cambria Math"/>
+                  </w:rPr>
+                  <m:t>bdy+cdz</m:t>
+                </m:r>
+              </m:e>
+              <m:e>
+                <m:r>
+                  <m:rPr>
+                    <m:sty m:val="bi"/>
+                  </m:rPr>
+                  <w:rPr>
+                    <w:rFonts w:ascii="Cambria Math" w:hAnsi="Cambria Math"/>
+                  </w:rPr>
+                  <m:t>-bdx</m:t>
+                </m:r>
+              </m:e>
+              <m:e>
+                <m:r>
+                  <m:rPr>
+                    <m:sty m:val="bi"/>
+                  </m:rPr>
+                  <w:rPr>
+                    <w:rFonts w:ascii="Cambria Math" w:hAnsi="Cambria Math"/>
+                  </w:rPr>
+                  <m:t>-cdx</m:t>
+                </m:r>
+              </m:e>
+              <m:e>
+                <m:r>
+                  <m:rPr>
+                    <m:sty m:val="bi"/>
+                  </m:rPr>
+                  <w:rPr>
+                    <w:rFonts w:ascii="Cambria Math" w:hAnsi="Cambria Math"/>
+                  </w:rPr>
+                  <m:t>-ddx</m:t>
+                </m:r>
+                <m:ctrlPr>
+                  <w:rPr>
+                    <w:rFonts w:ascii="Cambria Math" w:eastAsia="Cambria Math" w:hAnsi="Cambria Math" w:cs="Cambria Math"/>
+                    <w:i/>
+                  </w:rPr>
+                </m:ctrlPr>
+              </m:e>
+            </m:mr>
+            <m:mr>
+              <m:e>
+                <m:r>
+                  <m:rPr>
+                    <m:sty m:val="bi"/>
+                  </m:rPr>
+                  <w:rPr>
+                    <w:rFonts w:ascii="Cambria Math" w:hAnsi="Cambria Math"/>
+                  </w:rPr>
+                  <m:t>-ady</m:t>
+                </m:r>
+              </m:e>
+              <m:e>
+                <m:r>
+                  <m:rPr>
+                    <m:sty m:val="bi"/>
+                  </m:rPr>
+                  <w:rPr>
+                    <w:rFonts w:ascii="Cambria Math" w:hAnsi="Cambria Math"/>
+                  </w:rPr>
+                  <m:t>adx+cdz</m:t>
+                </m:r>
+              </m:e>
+              <m:e>
+                <m:r>
+                  <m:rPr>
+                    <m:sty m:val="bi"/>
+                  </m:rPr>
+                  <w:rPr>
+                    <w:rFonts w:ascii="Cambria Math" w:hAnsi="Cambria Math"/>
+                  </w:rPr>
+                  <m:t>-cdy</m:t>
+                </m:r>
+              </m:e>
+              <m:e>
+                <m:r>
+                  <m:rPr>
+                    <m:sty m:val="bi"/>
+                  </m:rPr>
+                  <w:rPr>
+                    <w:rFonts w:ascii="Cambria Math" w:hAnsi="Cambria Math"/>
+                  </w:rPr>
+                  <m:t>-ddy</m:t>
+                </m:r>
+                <m:ctrlPr>
+                  <w:rPr>
+                    <w:rFonts w:ascii="Cambria Math" w:eastAsia="Cambria Math" w:hAnsi="Cambria Math" w:cs="Cambria Math"/>
+                    <w:i/>
+                  </w:rPr>
+                </m:ctrlPr>
+              </m:e>
+            </m:mr>
+            <m:mr>
+              <m:e>
+                <m:r>
+                  <m:rPr>
+                    <m:sty m:val="bi"/>
+                  </m:rPr>
+                  <w:rPr>
+                    <w:rFonts w:ascii="Cambria Math" w:eastAsia="Cambria Math" w:hAnsi="Cambria Math" w:cs="Cambria Math"/>
+                  </w:rPr>
+                  <m:t>-adz</m:t>
+                </m:r>
+                <m:ctrlPr>
+                  <w:rPr>
+                    <w:rFonts w:ascii="Cambria Math" w:eastAsia="Cambria Math" w:hAnsi="Cambria Math" w:cs="Cambria Math"/>
+                    <w:i/>
+                  </w:rPr>
+                </m:ctrlPr>
+              </m:e>
+              <m:e>
+                <m:r>
+                  <m:rPr>
+                    <m:sty m:val="bi"/>
+                  </m:rPr>
+                  <w:rPr>
+                    <w:rFonts w:ascii="Cambria Math" w:eastAsia="Cambria Math" w:hAnsi="Cambria Math" w:cs="Cambria Math"/>
+                  </w:rPr>
+                  <m:t>-bdz</m:t>
+                </m:r>
+                <m:ctrlPr>
+                  <w:rPr>
+                    <w:rFonts w:ascii="Cambria Math" w:eastAsia="Cambria Math" w:hAnsi="Cambria Math" w:cs="Cambria Math"/>
+                    <w:i/>
+                  </w:rPr>
+                </m:ctrlPr>
+              </m:e>
+              <m:e>
+                <m:r>
+                  <m:rPr>
+                    <m:sty m:val="bi"/>
+                  </m:rPr>
+                  <w:rPr>
+                    <w:rFonts w:ascii="Cambria Math" w:eastAsia="Cambria Math" w:hAnsi="Cambria Math" w:cs="Cambria Math"/>
+                  </w:rPr>
+                  <m:t>adx+bdy</m:t>
+                </m:r>
+                <m:ctrlPr>
+                  <w:rPr>
+                    <w:rFonts w:ascii="Cambria Math" w:eastAsia="Cambria Math" w:hAnsi="Cambria Math" w:cs="Cambria Math"/>
+                    <w:i/>
+                  </w:rPr>
+                </m:ctrlPr>
+              </m:e>
+              <m:e>
+                <m:r>
+                  <m:rPr>
+                    <m:sty m:val="bi"/>
+                  </m:rPr>
+                  <w:rPr>
+                    <w:rFonts w:ascii="Cambria Math" w:eastAsia="Cambria Math" w:hAnsi="Cambria Math" w:cs="Cambria Math"/>
+                  </w:rPr>
+                  <m:t>-ddz</m:t>
+                </m:r>
+                <m:ctrlPr>
+                  <w:rPr>
+                    <w:rFonts w:ascii="Cambria Math" w:eastAsia="Cambria Math" w:hAnsi="Cambria Math" w:cs="Cambria Math"/>
+                    <w:i/>
+                  </w:rPr>
+                </m:ctrlPr>
+              </m:e>
+            </m:mr>
+            <m:mr>
+              <m:e>
+                <m:r>
+                  <m:rPr>
+                    <m:sty m:val="bi"/>
+                  </m:rPr>
+                  <w:rPr>
+                    <w:rFonts w:ascii="Cambria Math" w:eastAsia="Cambria Math" w:hAnsi="Cambria Math" w:cs="Cambria Math"/>
+                  </w:rPr>
+                  <m:t>0</m:t>
+                </m:r>
+              </m:e>
+              <m:e>
+                <m:r>
+                  <m:rPr>
+                    <m:sty m:val="bi"/>
+                  </m:rPr>
+                  <w:rPr>
+                    <w:rFonts w:ascii="Cambria Math" w:hAnsi="Cambria Math"/>
+                  </w:rPr>
+                  <m:t>0</m:t>
+                </m:r>
+              </m:e>
+              <m:e>
+                <m:r>
+                  <m:rPr>
+                    <m:sty m:val="bi"/>
+                  </m:rPr>
+                  <w:rPr>
+                    <w:rFonts w:ascii="Cambria Math" w:hAnsi="Cambria Math"/>
+                  </w:rPr>
+                  <m:t>0</m:t>
+                </m:r>
+                <m:ctrlPr>
+                  <w:rPr>
+                    <w:rFonts w:ascii="Cambria Math" w:eastAsia="Cambria Math" w:hAnsi="Cambria Math" w:cs="Cambria Math"/>
+                    <w:i/>
+                  </w:rPr>
+                </m:ctrlPr>
+              </m:e>
+              <m:e>
+                <m:r>
+                  <m:rPr>
+                    <m:sty m:val="bi"/>
+                  </m:rPr>
+                  <w:rPr>
+                    <w:rFonts w:ascii="Cambria Math" w:eastAsia="Cambria Math" w:hAnsi="Cambria Math" w:cs="Cambria Math"/>
+                  </w:rPr>
+                  <m:t>adx+bdy+cdz</m:t>
+                </m:r>
+              </m:e>
+            </m:mr>
+          </m:m>
+          <m:r>
+            <m:rPr>
+              <m:sty m:val="bi"/>
+            </m:rPr>
+            <w:rPr>
+              <w:rFonts w:ascii="Cambria Math" w:hAnsi="Cambria Math"/>
+            </w:rPr>
+            <m:t>*</m:t>
+          </m:r>
+          <m:m>
+            <m:mPr>
+              <m:mcs>
+                <m:mc>
+                  <m:mcPr>
+                    <m:count m:val="1"/>
+                    <m:mcJc m:val="center"/>
+                  </m:mcPr>
+                </m:mc>
+              </m:mcs>
+              <m:ctrlPr>
+                <w:rPr>
+                  <w:rFonts w:ascii="Cambria Math" w:hAnsi="Cambria Math"/>
+                  <w:i/>
+                </w:rPr>
+              </m:ctrlPr>
+            </m:mPr>
+            <m:mr>
+              <m:e>
+                <m:r>
+                  <m:rPr>
+                    <m:sty m:val="bi"/>
+                  </m:rPr>
+                  <w:rPr>
+                    <w:rFonts w:ascii="Cambria Math" w:hAnsi="Cambria Math"/>
+                  </w:rPr>
+                  <m:t>x</m:t>
+                </m:r>
+                <m:ctrlPr>
+                  <w:rPr>
+                    <w:rFonts w:ascii="Cambria Math" w:eastAsia="Cambria Math" w:hAnsi="Cambria Math" w:cs="Cambria Math"/>
+                    <w:i/>
+                  </w:rPr>
+                </m:ctrlPr>
+              </m:e>
+            </m:mr>
+            <m:mr>
+              <m:e>
+                <m:r>
+                  <m:rPr>
+                    <m:sty m:val="bi"/>
+                  </m:rPr>
+                  <w:rPr>
+                    <w:rFonts w:ascii="Cambria Math" w:eastAsia="Cambria Math" w:hAnsi="Cambria Math" w:cs="Cambria Math"/>
+                  </w:rPr>
+                  <m:t>y</m:t>
+                </m:r>
+              </m:e>
+            </m:mr>
+            <m:mr>
+              <m:e>
+                <m:r>
+                  <m:rPr>
+                    <m:sty m:val="bi"/>
+                  </m:rPr>
+                  <w:rPr>
+                    <w:rFonts w:ascii="Cambria Math" w:hAnsi="Cambria Math"/>
+                  </w:rPr>
+                  <m:t>z</m:t>
+                </m:r>
+              </m:e>
+            </m:mr>
+            <m:mr>
+              <m:e>
+                <m:r>
+                  <m:rPr>
+                    <m:sty m:val="bi"/>
+                  </m:rPr>
+                  <w:rPr>
+                    <w:rFonts w:ascii="Cambria Math" w:hAnsi="Cambria Math"/>
+                  </w:rPr>
+                  <m:t>1</m:t>
+                </m:r>
+              </m:e>
+            </m:mr>
+          </m:m>
+        </m:oMath>
+      </m:oMathPara>
+    </w:p>
+    <w:p>
+      <w:pPr>
+        <w:pStyle w:val="NoSpacing"/>
+      </w:pPr>
+    </w:p>
+    <w:p>
+      <w:pPr>
+        <w:pStyle w:val="NoSpacing"/>
+      </w:pPr>
+    </w:p>
+    <w:p>
+      <w:r>
+        <w:br w:type="page"/>
+      </w:r>
+    </w:p>
+    <w:p>
+      <w:pPr>
+        <w:pStyle w:val="NoSpacing"/>
+      </w:pPr>
+      <w:r>
+        <w:lastRenderedPageBreak/>
+        <w:t>5.1 ALL perspective views are characterized by diminution of size. When objects moved farther from the viewer, their images becomes smaller. How does the classical perspective view work?</w:t>
+      </w:r>
+    </w:p>
+    <w:p>
+      <w:pPr>
+        <w:pStyle w:val="Answers"/>
+      </w:pPr>
+      <w:r>
+        <w:t>Both symmetrical and perpendicular is the relationship between the viewer and the object and this a classical perspective is symmetrical and perpendicular</w:t>
+      </w:r>
+    </w:p>
+    <w:p>
+      <w:pPr>
+        <w:pStyle w:val="NoSpacing"/>
+      </w:pPr>
+    </w:p>
+    <w:p>
+      <w:pPr>
+        <w:pStyle w:val="NoSpacing"/>
+      </w:pPr>
+    </w:p>
+    <w:p>
+      <w:pPr>
+        <w:pStyle w:val="NoSpacing"/>
+      </w:pPr>
+      <w:r>
+        <w:t>5.7 What is a shadow polygon?</w:t>
+      </w:r>
+    </w:p>
+    <w:p>
+      <w:pPr>
+        <w:pStyle w:val="Answers"/>
+      </w:pPr>
+      <w:r>
+        <w:t>A shadow polygon is a projection of an object on to a plane relative to some light source</w:t>
+      </w:r>
+    </w:p>
+    <w:p>
+      <w:pPr>
+        <w:pStyle w:val="NoSpacing"/>
+      </w:pPr>
+    </w:p>
+    <w:p>
+      <w:pPr>
+        <w:pStyle w:val="NoSpacing"/>
+      </w:pPr>
+    </w:p>
+    <w:p>
+      <w:pPr>
+        <w:pStyle w:val="NoSpacing"/>
+      </w:pPr>
+      <w:r>
+        <w:t>5.21 Stereo images are produced by creating two images with the viewer in two slightly different positions. Consider a viewer who is at the origin but whose eyes are separated by dx units. What are the appropriate viewing specifications to create the two images?</w:t>
+      </w:r>
+    </w:p>
+    <w:p>
+      <w:pPr>
+        <w:pStyle w:val="Answers"/>
+      </w:pPr>
+      <w:r>
+        <w:t>Viewing specification broken up into eye(x,y,z), at(x,y,z) and up(0,1,0)</w:t>
+      </w:r>
+    </w:p>
+    <w:p>
+      <w:pPr>
+        <w:pStyle w:val="Answers"/>
+      </w:pPr>
+      <w:r>
+        <w:t>So when at the origin left eye (-dx/2,0,0,x,y,z,0,1,0) and right eye(dx/2,0,0,x,y,z,0,1,0)</w:t>
+      </w:r>
+    </w:p>
+    <w:p>
+      <w:pPr>
+        <w:pStyle w:val="NoSpacing"/>
+      </w:pPr>
+    </w:p>
+    <w:p>
+      <w:pPr>
+        <w:pStyle w:val="NoSpacing"/>
+      </w:pPr>
+    </w:p>
+    <w:p>
+      <w:pPr>
+        <w:pStyle w:val="NoSpacing"/>
+      </w:pPr>
+      <w:r>
+        <w:t>5.25 What is the use of Projection Normalization?</w:t>
+      </w:r>
+    </w:p>
+    <w:p>
+      <w:pPr>
+        <w:pStyle w:val="Answers"/>
+      </w:pPr>
       <w:bookmarkStart w:id="0" w:name="_GoBack"/>
       <w:bookmarkEnd w:id="0"/>
-    </w:p>
-    <w:p>
-      <w:pPr>
-        <w:pStyle w:val="NoSpacing"/>
-      </w:pPr>
-    </w:p>
-    <w:p>
-      <w:pPr>
-        <w:pStyle w:val="NoSpacing"/>
-      </w:pPr>
-      <w:r>
-        <w:t xml:space="preserve">5.17 Find the projection of a point onto the plane </w:t>
-      </w:r>
-      <w:proofErr w:type="spellStart"/>
-      <w:r>
-        <w:t>ax</w:t>
-      </w:r>
-      <w:proofErr w:type="spellEnd"/>
-      <w:r>
-        <w:t xml:space="preserve"> + by + </w:t>
-      </w:r>
-      <w:proofErr w:type="spellStart"/>
-      <w:proofErr w:type="gramStart"/>
-      <w:r>
-        <w:t>cz</w:t>
-      </w:r>
-      <w:proofErr w:type="spellEnd"/>
-      <w:proofErr w:type="gramEnd"/>
-      <w:r>
-        <w:t xml:space="preserve"> + d = 0 from a light source located at infinity in the direction (dx, </w:t>
-      </w:r>
-      <w:proofErr w:type="spellStart"/>
-      <w:r>
-        <w:t>dy</w:t>
-      </w:r>
-      <w:proofErr w:type="spellEnd"/>
-      <w:r>
-        <w:t xml:space="preserve">, </w:t>
-      </w:r>
-      <w:proofErr w:type="spellStart"/>
-      <w:r>
-        <w:t>dz</w:t>
-      </w:r>
-      <w:proofErr w:type="spellEnd"/>
-      <w:r>
-        <w:t>).</w:t>
-      </w:r>
-    </w:p>
-    <w:p>
-      <w:pPr>
-        <w:pStyle w:val="NoSpacing"/>
-      </w:pPr>
-    </w:p>
-    <w:p>
-      <w:r>
-        <w:br w:type="page"/>
-      </w:r>
-    </w:p>
-    <w:p>
-      <w:pPr>
-        <w:pStyle w:val="NoSpacing"/>
-      </w:pPr>
-      <w:r>
-        <w:lastRenderedPageBreak/>
-        <w:t>5.1 ALL perspective views are characterized by diminution of size. When objects moved farther from the viewer, their images becomes smaller. How does the classical perspective view work?</w:t>
-      </w:r>
-    </w:p>
-    <w:p>
-      <w:pPr>
-        <w:pStyle w:val="NoSpacing"/>
-      </w:pPr>
-    </w:p>
-    <w:p>
-      <w:pPr>
-        <w:pStyle w:val="NoSpacing"/>
-      </w:pPr>
-      <w:r>
-        <w:t>5.7 What is a shadow polygon?</w:t>
-      </w:r>
-    </w:p>
-    <w:p>
-      <w:pPr>
-        <w:pStyle w:val="NoSpacing"/>
-      </w:pPr>
-    </w:p>
-    <w:p>
-      <w:pPr>
-        <w:pStyle w:val="NoSpacing"/>
-      </w:pPr>
-      <w:r>
-        <w:t>5.21 Stereo images are produced by creating two images with the viewer in two slightly different positions. Consider a viewer who is at the origin but whose eyes are separated by dx units. What are the appropriate viewing specifications to create the two images?</w:t>
-      </w:r>
-    </w:p>
-    <w:p>
-      <w:pPr>
-        <w:pStyle w:val="NoSpacing"/>
-      </w:pPr>
-    </w:p>
-    <w:p>
-      <w:pPr>
-        <w:pStyle w:val="NoSpacing"/>
-      </w:pPr>
-      <w:r>
-        <w:t>5.25 What is the use of Projection Normalization?</w:t>
+      <w:r>
+        <w:t xml:space="preserve">It makes the process of clipping far easier </w:t>
       </w:r>
     </w:p>
     <w:sectPr>
@@ -2829,8 +3091,289 @@
 </w:document>
 </file>
 
+<file path=word/numbering.xml><?xml version="1.0" encoding="utf-8"?>
+<w:numbering xmlns:wpc="http://schemas.microsoft.com/office/word/2010/wordprocessingCanvas" xmlns:cx="http://schemas.microsoft.com/office/drawing/2014/chartex" xmlns:cx1="http://schemas.microsoft.com/office/drawing/2015/9/8/chartex" xmlns:cx2="http://schemas.microsoft.com/office/drawing/2015/10/21/chartex" xmlns:mc="http://schemas.openxmlformats.org/markup-compatibility/2006" xmlns:o="urn:schemas-microsoft-com:office:office" xmlns:r="http://schemas.openxmlformats.org/officeDocument/2006/relationships" xmlns:m="http://schemas.openxmlformats.org/officeDocument/2006/math" xmlns:v="urn:schemas-microsoft-com:vml" xmlns:wp14="http://schemas.microsoft.com/office/word/2010/wordprocessingDrawing" xmlns:wp="http://schemas.openxmlformats.org/drawingml/2006/wordprocessingDrawing" xmlns:w10="urn:schemas-microsoft-com:office:word" xmlns:w="http://schemas.openxmlformats.org/wordprocessingml/2006/main" xmlns:w14="http://schemas.microsoft.com/office/word/2010/wordml" xmlns:w15="http://schemas.microsoft.com/office/word/2012/wordml" xmlns:w16se="http://schemas.microsoft.com/office/word/2015/wordml/symex" xmlns:wpg="http://schemas.microsoft.com/office/word/2010/wordprocessingGroup" xmlns:wpi="http://schemas.microsoft.com/office/word/2010/wordprocessingInk" xmlns:wne="http://schemas.microsoft.com/office/word/2006/wordml" xmlns:wps="http://schemas.microsoft.com/office/word/2010/wordprocessingShape" mc:Ignorable="w14 w15 w16se wp14">
+  <w:abstractNum w:abstractNumId="0" w15:restartNumberingAfterBreak="0">
+    <w:nsid w:val="12934A68"/>
+    <w:multiLevelType w:val="hybridMultilevel"/>
+    <w:tmpl w:val="A64A0CE8"/>
+    <w:lvl w:ilvl="0" w:tplc="0C09000F">
+      <w:start w:val="1"/>
+      <w:numFmt w:val="decimal"/>
+      <w:lvlText w:val="%1."/>
+      <w:lvlJc w:val="left"/>
+      <w:pPr>
+        <w:ind w:left="720" w:hanging="360"/>
+      </w:pPr>
+      <w:rPr>
+        <w:rFonts w:hint="default"/>
+      </w:rPr>
+    </w:lvl>
+    <w:lvl w:ilvl="1" w:tplc="0C090019" w:tentative="1">
+      <w:start w:val="1"/>
+      <w:numFmt w:val="lowerLetter"/>
+      <w:lvlText w:val="%2."/>
+      <w:lvlJc w:val="left"/>
+      <w:pPr>
+        <w:ind w:left="1440" w:hanging="360"/>
+      </w:pPr>
+    </w:lvl>
+    <w:lvl w:ilvl="2" w:tplc="0C09001B" w:tentative="1">
+      <w:start w:val="1"/>
+      <w:numFmt w:val="lowerRoman"/>
+      <w:lvlText w:val="%3."/>
+      <w:lvlJc w:val="right"/>
+      <w:pPr>
+        <w:ind w:left="2160" w:hanging="180"/>
+      </w:pPr>
+    </w:lvl>
+    <w:lvl w:ilvl="3" w:tplc="0C09000F" w:tentative="1">
+      <w:start w:val="1"/>
+      <w:numFmt w:val="decimal"/>
+      <w:lvlText w:val="%4."/>
+      <w:lvlJc w:val="left"/>
+      <w:pPr>
+        <w:ind w:left="2880" w:hanging="360"/>
+      </w:pPr>
+    </w:lvl>
+    <w:lvl w:ilvl="4" w:tplc="0C090019" w:tentative="1">
+      <w:start w:val="1"/>
+      <w:numFmt w:val="lowerLetter"/>
+      <w:lvlText w:val="%5."/>
+      <w:lvlJc w:val="left"/>
+      <w:pPr>
+        <w:ind w:left="3600" w:hanging="360"/>
+      </w:pPr>
+    </w:lvl>
+    <w:lvl w:ilvl="5" w:tplc="0C09001B" w:tentative="1">
+      <w:start w:val="1"/>
+      <w:numFmt w:val="lowerRoman"/>
+      <w:lvlText w:val="%6."/>
+      <w:lvlJc w:val="right"/>
+      <w:pPr>
+        <w:ind w:left="4320" w:hanging="180"/>
+      </w:pPr>
+    </w:lvl>
+    <w:lvl w:ilvl="6" w:tplc="0C09000F" w:tentative="1">
+      <w:start w:val="1"/>
+      <w:numFmt w:val="decimal"/>
+      <w:lvlText w:val="%7."/>
+      <w:lvlJc w:val="left"/>
+      <w:pPr>
+        <w:ind w:left="5040" w:hanging="360"/>
+      </w:pPr>
+    </w:lvl>
+    <w:lvl w:ilvl="7" w:tplc="0C090019" w:tentative="1">
+      <w:start w:val="1"/>
+      <w:numFmt w:val="lowerLetter"/>
+      <w:lvlText w:val="%8."/>
+      <w:lvlJc w:val="left"/>
+      <w:pPr>
+        <w:ind w:left="5760" w:hanging="360"/>
+      </w:pPr>
+    </w:lvl>
+    <w:lvl w:ilvl="8" w:tplc="0C09001B" w:tentative="1">
+      <w:start w:val="1"/>
+      <w:numFmt w:val="lowerRoman"/>
+      <w:lvlText w:val="%9."/>
+      <w:lvlJc w:val="right"/>
+      <w:pPr>
+        <w:ind w:left="6480" w:hanging="180"/>
+      </w:pPr>
+    </w:lvl>
+  </w:abstractNum>
+  <w:abstractNum w:abstractNumId="1" w15:restartNumberingAfterBreak="0">
+    <w:nsid w:val="29137840"/>
+    <w:multiLevelType w:val="hybridMultilevel"/>
+    <w:tmpl w:val="A64A0CE8"/>
+    <w:lvl w:ilvl="0" w:tplc="0C09000F">
+      <w:start w:val="1"/>
+      <w:numFmt w:val="decimal"/>
+      <w:lvlText w:val="%1."/>
+      <w:lvlJc w:val="left"/>
+      <w:pPr>
+        <w:ind w:left="720" w:hanging="360"/>
+      </w:pPr>
+      <w:rPr>
+        <w:rFonts w:hint="default"/>
+      </w:rPr>
+    </w:lvl>
+    <w:lvl w:ilvl="1" w:tplc="0C090019" w:tentative="1">
+      <w:start w:val="1"/>
+      <w:numFmt w:val="lowerLetter"/>
+      <w:lvlText w:val="%2."/>
+      <w:lvlJc w:val="left"/>
+      <w:pPr>
+        <w:ind w:left="1440" w:hanging="360"/>
+      </w:pPr>
+    </w:lvl>
+    <w:lvl w:ilvl="2" w:tplc="0C09001B" w:tentative="1">
+      <w:start w:val="1"/>
+      <w:numFmt w:val="lowerRoman"/>
+      <w:lvlText w:val="%3."/>
+      <w:lvlJc w:val="right"/>
+      <w:pPr>
+        <w:ind w:left="2160" w:hanging="180"/>
+      </w:pPr>
+    </w:lvl>
+    <w:lvl w:ilvl="3" w:tplc="0C09000F" w:tentative="1">
+      <w:start w:val="1"/>
+      <w:numFmt w:val="decimal"/>
+      <w:lvlText w:val="%4."/>
+      <w:lvlJc w:val="left"/>
+      <w:pPr>
+        <w:ind w:left="2880" w:hanging="360"/>
+      </w:pPr>
+    </w:lvl>
+    <w:lvl w:ilvl="4" w:tplc="0C090019" w:tentative="1">
+      <w:start w:val="1"/>
+      <w:numFmt w:val="lowerLetter"/>
+      <w:lvlText w:val="%5."/>
+      <w:lvlJc w:val="left"/>
+      <w:pPr>
+        <w:ind w:left="3600" w:hanging="360"/>
+      </w:pPr>
+    </w:lvl>
+    <w:lvl w:ilvl="5" w:tplc="0C09001B" w:tentative="1">
+      <w:start w:val="1"/>
+      <w:numFmt w:val="lowerRoman"/>
+      <w:lvlText w:val="%6."/>
+      <w:lvlJc w:val="right"/>
+      <w:pPr>
+        <w:ind w:left="4320" w:hanging="180"/>
+      </w:pPr>
+    </w:lvl>
+    <w:lvl w:ilvl="6" w:tplc="0C09000F" w:tentative="1">
+      <w:start w:val="1"/>
+      <w:numFmt w:val="decimal"/>
+      <w:lvlText w:val="%7."/>
+      <w:lvlJc w:val="left"/>
+      <w:pPr>
+        <w:ind w:left="5040" w:hanging="360"/>
+      </w:pPr>
+    </w:lvl>
+    <w:lvl w:ilvl="7" w:tplc="0C090019" w:tentative="1">
+      <w:start w:val="1"/>
+      <w:numFmt w:val="lowerLetter"/>
+      <w:lvlText w:val="%8."/>
+      <w:lvlJc w:val="left"/>
+      <w:pPr>
+        <w:ind w:left="5760" w:hanging="360"/>
+      </w:pPr>
+    </w:lvl>
+    <w:lvl w:ilvl="8" w:tplc="0C09001B" w:tentative="1">
+      <w:start w:val="1"/>
+      <w:numFmt w:val="lowerRoman"/>
+      <w:lvlText w:val="%9."/>
+      <w:lvlJc w:val="right"/>
+      <w:pPr>
+        <w:ind w:left="6480" w:hanging="180"/>
+      </w:pPr>
+    </w:lvl>
+  </w:abstractNum>
+  <w:abstractNum w:abstractNumId="2" w15:restartNumberingAfterBreak="0">
+    <w:nsid w:val="51C406B6"/>
+    <w:multiLevelType w:val="hybridMultilevel"/>
+    <w:tmpl w:val="A64A0CE8"/>
+    <w:lvl w:ilvl="0" w:tplc="0C09000F">
+      <w:start w:val="1"/>
+      <w:numFmt w:val="decimal"/>
+      <w:lvlText w:val="%1."/>
+      <w:lvlJc w:val="left"/>
+      <w:pPr>
+        <w:ind w:left="720" w:hanging="360"/>
+      </w:pPr>
+      <w:rPr>
+        <w:rFonts w:hint="default"/>
+      </w:rPr>
+    </w:lvl>
+    <w:lvl w:ilvl="1" w:tplc="0C090019" w:tentative="1">
+      <w:start w:val="1"/>
+      <w:numFmt w:val="lowerLetter"/>
+      <w:lvlText w:val="%2."/>
+      <w:lvlJc w:val="left"/>
+      <w:pPr>
+        <w:ind w:left="1440" w:hanging="360"/>
+      </w:pPr>
+    </w:lvl>
+    <w:lvl w:ilvl="2" w:tplc="0C09001B" w:tentative="1">
+      <w:start w:val="1"/>
+      <w:numFmt w:val="lowerRoman"/>
+      <w:lvlText w:val="%3."/>
+      <w:lvlJc w:val="right"/>
+      <w:pPr>
+        <w:ind w:left="2160" w:hanging="180"/>
+      </w:pPr>
+    </w:lvl>
+    <w:lvl w:ilvl="3" w:tplc="0C09000F" w:tentative="1">
+      <w:start w:val="1"/>
+      <w:numFmt w:val="decimal"/>
+      <w:lvlText w:val="%4."/>
+      <w:lvlJc w:val="left"/>
+      <w:pPr>
+        <w:ind w:left="2880" w:hanging="360"/>
+      </w:pPr>
+    </w:lvl>
+    <w:lvl w:ilvl="4" w:tplc="0C090019" w:tentative="1">
+      <w:start w:val="1"/>
+      <w:numFmt w:val="lowerLetter"/>
+      <w:lvlText w:val="%5."/>
+      <w:lvlJc w:val="left"/>
+      <w:pPr>
+        <w:ind w:left="3600" w:hanging="360"/>
+      </w:pPr>
+    </w:lvl>
+    <w:lvl w:ilvl="5" w:tplc="0C09001B" w:tentative="1">
+      <w:start w:val="1"/>
+      <w:numFmt w:val="lowerRoman"/>
+      <w:lvlText w:val="%6."/>
+      <w:lvlJc w:val="right"/>
+      <w:pPr>
+        <w:ind w:left="4320" w:hanging="180"/>
+      </w:pPr>
+    </w:lvl>
+    <w:lvl w:ilvl="6" w:tplc="0C09000F" w:tentative="1">
+      <w:start w:val="1"/>
+      <w:numFmt w:val="decimal"/>
+      <w:lvlText w:val="%7."/>
+      <w:lvlJc w:val="left"/>
+      <w:pPr>
+        <w:ind w:left="5040" w:hanging="360"/>
+      </w:pPr>
+    </w:lvl>
+    <w:lvl w:ilvl="7" w:tplc="0C090019" w:tentative="1">
+      <w:start w:val="1"/>
+      <w:numFmt w:val="lowerLetter"/>
+      <w:lvlText w:val="%8."/>
+      <w:lvlJc w:val="left"/>
+      <w:pPr>
+        <w:ind w:left="5760" w:hanging="360"/>
+      </w:pPr>
+    </w:lvl>
+    <w:lvl w:ilvl="8" w:tplc="0C09001B" w:tentative="1">
+      <w:start w:val="1"/>
+      <w:numFmt w:val="lowerRoman"/>
+      <w:lvlText w:val="%9."/>
+      <w:lvlJc w:val="right"/>
+      <w:pPr>
+        <w:ind w:left="6480" w:hanging="180"/>
+      </w:pPr>
+    </w:lvl>
+  </w:abstractNum>
+  <w:num w:numId="1">
+    <w:abstractNumId w:val="0"/>
+  </w:num>
+  <w:num w:numId="2">
+    <w:abstractNumId w:val="1"/>
+  </w:num>
+  <w:num w:numId="3">
+    <w:abstractNumId w:val="2"/>
+  </w:num>
+</w:numbering>
+</file>
+
 <file path=word/styles.xml><?xml version="1.0" encoding="utf-8"?>
-<w:styles xmlns:mc="http://schemas.openxmlformats.org/markup-compatibility/2006" xmlns:r="http://schemas.openxmlformats.org/officeDocument/2006/relationships" xmlns:w="http://schemas.openxmlformats.org/wordprocessingml/2006/main" xmlns:w14="http://schemas.microsoft.com/office/word/2010/wordml" xmlns:w15="http://schemas.microsoft.com/office/word/2012/wordml" mc:Ignorable="w14 w15">
+<w:styles xmlns:mc="http://schemas.openxmlformats.org/markup-compatibility/2006" xmlns:r="http://schemas.openxmlformats.org/officeDocument/2006/relationships" xmlns:w="http://schemas.openxmlformats.org/wordprocessingml/2006/main" xmlns:w14="http://schemas.microsoft.com/office/word/2010/wordml" xmlns:w15="http://schemas.microsoft.com/office/word/2012/wordml" xmlns:w16se="http://schemas.microsoft.com/office/word/2015/wordml/symex" mc:Ignorable="w14 w15 w16se">
   <w:docDefaults>
     <w:rPrDefault>
       <w:rPr>
@@ -2846,7 +3389,7 @@
       </w:pPr>
     </w:pPrDefault>
   </w:docDefaults>
-  <w:latentStyles w:defLockedState="0" w:defUIPriority="99" w:defSemiHidden="0" w:defUnhideWhenUsed="0" w:defQFormat="0" w:count="371">
+  <w:latentStyles w:defLockedState="0" w:defUIPriority="99" w:defSemiHidden="0" w:defUnhideWhenUsed="0" w:defQFormat="0" w:count="372">
     <w:lsdException w:name="Normal" w:uiPriority="0" w:qFormat="1"/>
     <w:lsdException w:name="heading 1" w:uiPriority="9" w:qFormat="1"/>
     <w:lsdException w:name="heading 2" w:semiHidden="1" w:uiPriority="9" w:unhideWhenUsed="1" w:qFormat="1"/>
@@ -2952,7 +3495,6 @@
     <w:lsdException w:name="HTML Sample" w:semiHidden="1" w:unhideWhenUsed="1"/>
     <w:lsdException w:name="HTML Typewriter" w:semiHidden="1" w:unhideWhenUsed="1"/>
     <w:lsdException w:name="HTML Variable" w:semiHidden="1" w:unhideWhenUsed="1"/>
-    <w:lsdException w:name="Normal Table" w:semiHidden="1" w:unhideWhenUsed="1"/>
     <w:lsdException w:name="annotation subject" w:semiHidden="1" w:unhideWhenUsed="1"/>
     <w:lsdException w:name="No List" w:semiHidden="1" w:unhideWhenUsed="1"/>
     <w:lsdException w:name="Outline List 1" w:semiHidden="1" w:unhideWhenUsed="1"/>
@@ -2999,10 +3541,8 @@
     <w:lsdException w:name="Table Subtle 2" w:semiHidden="1" w:unhideWhenUsed="1"/>
     <w:lsdException w:name="Table Web 1" w:semiHidden="1" w:unhideWhenUsed="1"/>
     <w:lsdException w:name="Table Web 2" w:semiHidden="1" w:unhideWhenUsed="1"/>
-    <w:lsdException w:name="Table Web 3" w:semiHidden="1" w:unhideWhenUsed="1"/>
     <w:lsdException w:name="Balloon Text" w:semiHidden="1" w:unhideWhenUsed="1"/>
     <w:lsdException w:name="Table Grid" w:uiPriority="39"/>
-    <w:lsdException w:name="Table Theme" w:semiHidden="1" w:unhideWhenUsed="1"/>
     <w:lsdException w:name="Placeholder Text" w:semiHidden="1"/>
     <w:lsdException w:name="No Spacing" w:uiPriority="1" w:qFormat="1"/>
     <w:lsdException w:name="Light Shading" w:uiPriority="60"/>
@@ -3218,6 +3758,7 @@
     <w:lsdException w:name="List Table 5 Dark Accent 6" w:uiPriority="50"/>
     <w:lsdException w:name="List Table 6 Colorful Accent 6" w:uiPriority="51"/>
     <w:lsdException w:name="List Table 7 Colorful Accent 6" w:uiPriority="52"/>
+    <w:lsdException w:name="Mention" w:semiHidden="1" w:unhideWhenUsed="1"/>
   </w:latentStyles>
   <w:style w:type="paragraph" w:default="1" w:styleId="Normal">
     <w:name w:val="Normal"/>

</xml_diff>